<commit_message>
Done templating (kecuali latar belakang)
</commit_message>
<xml_diff>
--- a/public/template/template_p1.docx
+++ b/public/template/template_p1.docx
@@ -873,7 +873,16 @@
         <w:rPr>
           <w:lang w:val="id-ID"/>
         </w:rPr>
-        <w:t xml:space="preserve"> dalam penetrasi Solusi IT  di </w:t>
+        <w:t xml:space="preserve"> dalam penetrasi Solusi IT</w:t>
+      </w:r>
+      <w:r>
+        <w:t xml:space="preserve"> </w:t>
+      </w:r>
+      <w:r>
+        <w:rPr>
+          <w:lang w:val="id-ID"/>
+        </w:rPr>
+        <w:t xml:space="preserve">di </w:t>
       </w:r>
       <w:r>
         <w:rPr>
@@ -1573,7 +1582,7 @@
           <w:rFonts w:asciiTheme="minorHAnsi" w:hAnsiTheme="minorHAnsi" w:cstheme="minorHAnsi"/>
           <w:sz w:val="22"/>
           <w:szCs w:val="22"/>
-          <w:lang w:val="id-ID"/>
+          <w:lang w:val="sv-SE"/>
         </w:rPr>
       </w:pPr>
       <w:r>
@@ -1592,43 +1601,7 @@
           <w:szCs w:val="22"/>
           <w:lang w:val="sv-SE"/>
         </w:rPr>
-        <w:t xml:space="preserve">${skema1} </w:t>
-      </w:r>
-      <w:r>
-        <w:rPr>
-          <w:rFonts w:asciiTheme="minorHAnsi" w:hAnsiTheme="minorHAnsi" w:cstheme="minorHAnsi"/>
-          <w:sz w:val="22"/>
-          <w:szCs w:val="22"/>
-          <w:lang w:val="sv-SE"/>
-        </w:rPr>
-        <w:t xml:space="preserve">/ </w:t>
-      </w:r>
-      <w:r>
-        <w:rPr>
-          <w:rFonts w:asciiTheme="minorHAnsi" w:hAnsiTheme="minorHAnsi" w:cstheme="minorHAnsi"/>
-          <w:sz w:val="22"/>
-          <w:szCs w:val="22"/>
-          <w:lang w:val="sv-SE"/>
-        </w:rPr>
-        <w:t>${skema2}</w:t>
-      </w:r>
-      <w:r>
-        <w:rPr>
-          <w:rFonts w:asciiTheme="minorHAnsi" w:hAnsiTheme="minorHAnsi" w:cstheme="minorHAnsi"/>
-          <w:sz w:val="22"/>
-          <w:szCs w:val="22"/>
-          <w:lang w:val="sv-SE"/>
-        </w:rPr>
-        <w:t xml:space="preserve">/ </w:t>
-      </w:r>
-      <w:r>
-        <w:rPr>
-          <w:rFonts w:asciiTheme="minorHAnsi" w:hAnsiTheme="minorHAnsi" w:cstheme="minorHAnsi"/>
-          <w:sz w:val="22"/>
-          <w:szCs w:val="22"/>
-          <w:lang w:val="sv-SE"/>
-        </w:rPr>
-        <w:t>${skema3}</w:t>
+        <w:t>${skema}</w:t>
       </w:r>
     </w:p>
     <w:p>
@@ -1771,95 +1744,7 @@
           <w:szCs w:val="22"/>
           <w:lang w:val="id-ID"/>
         </w:rPr>
-        <w:t>${layanan1}</w:t>
-      </w:r>
-      <w:r>
-        <w:rPr>
-          <w:rFonts w:ascii="Calibri" w:hAnsi="Calibri" w:cs="Arial"/>
-          <w:bCs/>
-          <w:iCs/>
-          <w:sz w:val="22"/>
-          <w:szCs w:val="22"/>
-          <w:lang w:val="id-ID"/>
-        </w:rPr>
-        <w:t xml:space="preserve"> </w:t>
-      </w:r>
-      <w:r>
-        <w:rPr>
-          <w:rFonts w:ascii="Calibri" w:hAnsi="Calibri" w:cs="Arial"/>
-          <w:bCs/>
-          <w:iCs/>
-          <w:sz w:val="22"/>
-          <w:szCs w:val="22"/>
-          <w:lang w:val="id-ID"/>
-        </w:rPr>
-        <w:t>/</w:t>
-      </w:r>
-      <w:r>
-        <w:rPr>
-          <w:rFonts w:ascii="Calibri" w:hAnsi="Calibri" w:cs="Arial"/>
-          <w:bCs/>
-          <w:iCs/>
-          <w:sz w:val="22"/>
-          <w:szCs w:val="22"/>
-          <w:lang w:val="id-ID"/>
-        </w:rPr>
-        <w:t xml:space="preserve"> </w:t>
-      </w:r>
-      <w:r>
-        <w:rPr>
-          <w:rFonts w:asciiTheme="minorHAnsi" w:hAnsiTheme="minorHAnsi" w:cstheme="minorHAnsi"/>
-          <w:bCs/>
-          <w:iCs/>
-          <w:sz w:val="22"/>
-          <w:szCs w:val="22"/>
-          <w:lang w:val="id-ID"/>
-        </w:rPr>
-        <w:t>${layanan2}</w:t>
-      </w:r>
-      <w:r>
-        <w:rPr>
-          <w:rFonts w:asciiTheme="minorHAnsi" w:hAnsiTheme="minorHAnsi" w:cstheme="minorHAnsi"/>
-          <w:bCs/>
-          <w:iCs/>
-          <w:sz w:val="22"/>
-          <w:szCs w:val="22"/>
-          <w:lang w:val="id-ID"/>
-        </w:rPr>
-        <w:t xml:space="preserve"> </w:t>
-      </w:r>
-      <w:r>
-        <w:rPr>
-          <w:rFonts w:asciiTheme="minorHAnsi" w:hAnsiTheme="minorHAnsi" w:cstheme="minorHAnsi"/>
-          <w:bCs/>
-          <w:iCs/>
-          <w:sz w:val="22"/>
-          <w:szCs w:val="22"/>
-          <w:lang w:val="id-ID"/>
-        </w:rPr>
-        <w:t>/</w:t>
-      </w:r>
-      <w:r>
-        <w:rPr>
-          <w:rFonts w:asciiTheme="minorHAnsi" w:hAnsiTheme="minorHAnsi" w:cstheme="minorHAnsi"/>
-          <w:bCs/>
-          <w:iCs/>
-          <w:sz w:val="22"/>
-          <w:szCs w:val="22"/>
-          <w:lang w:val="id-ID"/>
-        </w:rPr>
-        <w:t xml:space="preserve"> </w:t>
-      </w:r>
-      <w:r>
-        <w:rPr>
-          <w:rFonts w:asciiTheme="minorHAnsi" w:hAnsiTheme="minorHAnsi" w:cstheme="minorHAnsi"/>
-          <w:bCs/>
-          <w:iCs/>
-          <w:sz w:val="22"/>
-          <w:szCs w:val="22"/>
-          <w:lang w:val="id-ID"/>
-        </w:rPr>
-        <w:t>${layanan3}</w:t>
+        <w:t>${layanan}</w:t>
       </w:r>
       <w:bookmarkStart w:id="0" w:name="_GoBack"/>
       <w:bookmarkEnd w:id="0"/>
@@ -2620,67 +2505,40 @@
         <w:pStyle w:val="BodyText"/>
         <w:numPr>
           <w:ilvl w:val="0"/>
-          <w:numId w:val="5"/>
+          <w:numId w:val="8"/>
         </w:numPr>
         <w:suppressAutoHyphens w:val="0"/>
         <w:spacing w:line="240" w:lineRule="auto"/>
-        <w:ind w:left="1159" w:hanging="450"/>
+        <w:ind w:right="850"/>
         <w:jc w:val="both"/>
         <w:rPr>
-          <w:rFonts w:ascii="Calibri" w:hAnsi="Calibri" w:cs="Arial"/>
+          <w:rFonts w:asciiTheme="minorHAnsi" w:hAnsiTheme="minorHAnsi" w:cstheme="minorHAnsi"/>
           <w:sz w:val="22"/>
           <w:szCs w:val="22"/>
-          <w:lang w:val="sv-SE"/>
-        </w:rPr>
-      </w:pPr>
-      <w:r>
-        <w:rPr>
-          <w:rFonts w:ascii="Calibri" w:hAnsi="Calibri" w:cs="Arial"/>
+        </w:rPr>
+      </w:pPr>
+      <w:r>
+        <w:rPr>
+          <w:rFonts w:asciiTheme="minorHAnsi" w:hAnsiTheme="minorHAnsi" w:cstheme="minorHAnsi"/>
+          <w:noProof/>
           <w:sz w:val="22"/>
           <w:szCs w:val="22"/>
-          <w:lang w:val="sv-SE"/>
-        </w:rPr>
-        <w:t xml:space="preserve">Dilakukan </w:t>
-      </w:r>
-      <w:r>
-        <w:rPr>
-          <w:rFonts w:ascii="Calibri" w:hAnsi="Calibri" w:cs="Arial"/>
+        </w:rPr>
+        <w:t>${</w:t>
+      </w:r>
+      <w:r>
+        <w:rPr>
+          <w:rFonts w:asciiTheme="minorHAnsi" w:hAnsiTheme="minorHAnsi" w:cstheme="minorHAnsi"/>
+          <w:noProof/>
           <w:sz w:val="22"/>
           <w:szCs w:val="22"/>
-          <w:lang w:val="id-ID"/>
-        </w:rPr>
-        <w:t>dengan</w:t>
-      </w:r>
-      <w:r>
-        <w:rPr>
-          <w:rFonts w:ascii="Calibri" w:hAnsi="Calibri" w:cs="Arial"/>
-          <w:sz w:val="22"/>
-          <w:szCs w:val="22"/>
-          <w:lang w:val="sv-SE"/>
-        </w:rPr>
-        <w:t xml:space="preserve"> menunggu pembayaran dari Pelanggan </w:t>
-      </w:r>
-      <w:r>
-        <w:rPr>
-          <w:rFonts w:ascii="Calibri" w:hAnsi="Calibri" w:cs="Arial"/>
-          <w:sz w:val="22"/>
-          <w:szCs w:val="22"/>
-        </w:rPr>
-        <w:t>${</w:t>
-      </w:r>
-      <w:proofErr w:type="spellStart"/>
-      <w:r>
-        <w:rPr>
-          <w:rFonts w:ascii="Calibri" w:hAnsi="Calibri" w:cs="Arial"/>
-          <w:sz w:val="22"/>
-          <w:szCs w:val="22"/>
-        </w:rPr>
-        <w:t>jenisPelanggan</w:t>
-      </w:r>
-      <w:proofErr w:type="spellEnd"/>
-      <w:r>
-        <w:rPr>
-          <w:rFonts w:ascii="Calibri" w:hAnsi="Calibri" w:cs="Arial"/>
+        </w:rPr>
+        <w:t>rincianPembayaran1</w:t>
+      </w:r>
+      <w:r>
+        <w:rPr>
+          <w:rFonts w:asciiTheme="minorHAnsi" w:hAnsiTheme="minorHAnsi" w:cstheme="minorHAnsi"/>
+          <w:noProof/>
           <w:sz w:val="22"/>
           <w:szCs w:val="22"/>
         </w:rPr>
@@ -2692,73 +2550,54 @@
         <w:pStyle w:val="BodyText"/>
         <w:numPr>
           <w:ilvl w:val="0"/>
-          <w:numId w:val="5"/>
+          <w:numId w:val="8"/>
         </w:numPr>
         <w:suppressAutoHyphens w:val="0"/>
         <w:spacing w:line="240" w:lineRule="auto"/>
-        <w:ind w:left="1159" w:hanging="450"/>
+        <w:ind w:right="850"/>
         <w:jc w:val="both"/>
         <w:rPr>
-          <w:rFonts w:ascii="Calibri" w:hAnsi="Calibri" w:cs="Arial"/>
-          <w:strike/>
+          <w:rFonts w:asciiTheme="minorHAnsi" w:hAnsiTheme="minorHAnsi" w:cstheme="minorHAnsi"/>
           <w:sz w:val="22"/>
           <w:szCs w:val="22"/>
-          <w:lang w:val="sv-SE"/>
-        </w:rPr>
-      </w:pPr>
-      <w:r>
-        <w:rPr>
-          <w:rFonts w:ascii="Calibri" w:hAnsi="Calibri" w:cs="Arial"/>
-          <w:strike/>
+        </w:rPr>
+      </w:pPr>
+      <w:r>
+        <w:rPr>
+          <w:rFonts w:asciiTheme="minorHAnsi" w:hAnsiTheme="minorHAnsi" w:cstheme="minorHAnsi"/>
+          <w:noProof/>
           <w:sz w:val="22"/>
           <w:szCs w:val="22"/>
-          <w:lang w:val="sv-SE"/>
-        </w:rPr>
-        <w:t xml:space="preserve">Dilakukan setelah TELKOM menerima pembayaran dari Pelanggan </w:t>
-      </w:r>
-      <w:r>
-        <w:rPr>
-          <w:rFonts w:ascii="Calibri" w:hAnsi="Calibri" w:cs="Arial"/>
-          <w:strike/>
+        </w:rPr>
+        <w:t>${</w:t>
+      </w:r>
+      <w:r>
+        <w:rPr>
+          <w:rFonts w:asciiTheme="minorHAnsi" w:hAnsiTheme="minorHAnsi" w:cstheme="minorHAnsi"/>
+          <w:noProof/>
           <w:sz w:val="22"/>
           <w:szCs w:val="22"/>
         </w:rPr>
-        <w:t>${</w:t>
-      </w:r>
-      <w:proofErr w:type="spellStart"/>
-      <w:r>
-        <w:rPr>
-          <w:rFonts w:ascii="Calibri" w:hAnsi="Calibri" w:cs="Arial"/>
-          <w:strike/>
+        <w:t>rincianPembayaran</w:t>
+      </w:r>
+      <w:r>
+        <w:rPr>
+          <w:rFonts w:asciiTheme="minorHAnsi" w:hAnsiTheme="minorHAnsi" w:cstheme="minorHAnsi"/>
+          <w:noProof/>
           <w:sz w:val="22"/>
           <w:szCs w:val="22"/>
         </w:rPr>
-        <w:t>jenisPelanggan</w:t>
-      </w:r>
-      <w:proofErr w:type="spellEnd"/>
-      <w:r>
-        <w:rPr>
-          <w:rFonts w:ascii="Calibri" w:hAnsi="Calibri" w:cs="Arial"/>
-          <w:strike/>
+        <w:t>2</w:t>
+      </w:r>
+      <w:r>
+        <w:rPr>
+          <w:rFonts w:asciiTheme="minorHAnsi" w:hAnsiTheme="minorHAnsi" w:cstheme="minorHAnsi"/>
+          <w:noProof/>
           <w:sz w:val="22"/>
           <w:szCs w:val="22"/>
         </w:rPr>
         <w:t>}</w:t>
       </w:r>
-    </w:p>
-    <w:p>
-      <w:pPr>
-        <w:pStyle w:val="BodyText"/>
-        <w:suppressAutoHyphens w:val="0"/>
-        <w:spacing w:line="240" w:lineRule="auto"/>
-        <w:jc w:val="both"/>
-        <w:rPr>
-          <w:rFonts w:ascii="Calibri" w:hAnsi="Calibri" w:cs="Arial"/>
-          <w:sz w:val="22"/>
-          <w:szCs w:val="22"/>
-          <w:lang w:val="id-ID"/>
-        </w:rPr>
-      </w:pPr>
     </w:p>
     <w:p>
       <w:pPr>
@@ -11583,6 +11422,119 @@
     </w:lvl>
   </w:abstractNum>
   <w:abstractNum w:abstractNumId="59" w15:restartNumberingAfterBreak="0">
+    <w:nsid w:val="54D53B3A"/>
+    <w:multiLevelType w:val="hybridMultilevel"/>
+    <w:tmpl w:val="DDACA798"/>
+    <w:lvl w:ilvl="0" w:tplc="04090003">
+      <w:start w:val="1"/>
+      <w:numFmt w:val="bullet"/>
+      <w:lvlText w:val="o"/>
+      <w:lvlJc w:val="left"/>
+      <w:pPr>
+        <w:ind w:left="1571" w:hanging="360"/>
+      </w:pPr>
+      <w:rPr>
+        <w:rFonts w:ascii="Courier New" w:hAnsi="Courier New" w:cs="Courier New" w:hint="default"/>
+      </w:rPr>
+    </w:lvl>
+    <w:lvl w:ilvl="1" w:tplc="04210003" w:tentative="1">
+      <w:start w:val="1"/>
+      <w:numFmt w:val="bullet"/>
+      <w:lvlText w:val="o"/>
+      <w:lvlJc w:val="left"/>
+      <w:pPr>
+        <w:ind w:left="2291" w:hanging="360"/>
+      </w:pPr>
+      <w:rPr>
+        <w:rFonts w:ascii="Courier New" w:hAnsi="Courier New" w:cs="Courier New" w:hint="default"/>
+      </w:rPr>
+    </w:lvl>
+    <w:lvl w:ilvl="2" w:tplc="04210005" w:tentative="1">
+      <w:start w:val="1"/>
+      <w:numFmt w:val="bullet"/>
+      <w:lvlText w:val=""/>
+      <w:lvlJc w:val="left"/>
+      <w:pPr>
+        <w:ind w:left="3011" w:hanging="360"/>
+      </w:pPr>
+      <w:rPr>
+        <w:rFonts w:ascii="Wingdings" w:hAnsi="Wingdings" w:hint="default"/>
+      </w:rPr>
+    </w:lvl>
+    <w:lvl w:ilvl="3" w:tplc="04210001" w:tentative="1">
+      <w:start w:val="1"/>
+      <w:numFmt w:val="bullet"/>
+      <w:lvlText w:val=""/>
+      <w:lvlJc w:val="left"/>
+      <w:pPr>
+        <w:ind w:left="3731" w:hanging="360"/>
+      </w:pPr>
+      <w:rPr>
+        <w:rFonts w:ascii="Symbol" w:hAnsi="Symbol" w:hint="default"/>
+      </w:rPr>
+    </w:lvl>
+    <w:lvl w:ilvl="4" w:tplc="04210003" w:tentative="1">
+      <w:start w:val="1"/>
+      <w:numFmt w:val="bullet"/>
+      <w:lvlText w:val="o"/>
+      <w:lvlJc w:val="left"/>
+      <w:pPr>
+        <w:ind w:left="4451" w:hanging="360"/>
+      </w:pPr>
+      <w:rPr>
+        <w:rFonts w:ascii="Courier New" w:hAnsi="Courier New" w:cs="Courier New" w:hint="default"/>
+      </w:rPr>
+    </w:lvl>
+    <w:lvl w:ilvl="5" w:tplc="04210005" w:tentative="1">
+      <w:start w:val="1"/>
+      <w:numFmt w:val="bullet"/>
+      <w:lvlText w:val=""/>
+      <w:lvlJc w:val="left"/>
+      <w:pPr>
+        <w:ind w:left="5171" w:hanging="360"/>
+      </w:pPr>
+      <w:rPr>
+        <w:rFonts w:ascii="Wingdings" w:hAnsi="Wingdings" w:hint="default"/>
+      </w:rPr>
+    </w:lvl>
+    <w:lvl w:ilvl="6" w:tplc="04210001" w:tentative="1">
+      <w:start w:val="1"/>
+      <w:numFmt w:val="bullet"/>
+      <w:lvlText w:val=""/>
+      <w:lvlJc w:val="left"/>
+      <w:pPr>
+        <w:ind w:left="5891" w:hanging="360"/>
+      </w:pPr>
+      <w:rPr>
+        <w:rFonts w:ascii="Symbol" w:hAnsi="Symbol" w:hint="default"/>
+      </w:rPr>
+    </w:lvl>
+    <w:lvl w:ilvl="7" w:tplc="04210003" w:tentative="1">
+      <w:start w:val="1"/>
+      <w:numFmt w:val="bullet"/>
+      <w:lvlText w:val="o"/>
+      <w:lvlJc w:val="left"/>
+      <w:pPr>
+        <w:ind w:left="6611" w:hanging="360"/>
+      </w:pPr>
+      <w:rPr>
+        <w:rFonts w:ascii="Courier New" w:hAnsi="Courier New" w:cs="Courier New" w:hint="default"/>
+      </w:rPr>
+    </w:lvl>
+    <w:lvl w:ilvl="8" w:tplc="04210005" w:tentative="1">
+      <w:start w:val="1"/>
+      <w:numFmt w:val="bullet"/>
+      <w:lvlText w:val=""/>
+      <w:lvlJc w:val="left"/>
+      <w:pPr>
+        <w:ind w:left="7331" w:hanging="360"/>
+      </w:pPr>
+      <w:rPr>
+        <w:rFonts w:ascii="Wingdings" w:hAnsi="Wingdings" w:hint="default"/>
+      </w:rPr>
+    </w:lvl>
+  </w:abstractNum>
+  <w:abstractNum w:abstractNumId="60" w15:restartNumberingAfterBreak="0">
     <w:nsid w:val="666A3030"/>
     <w:multiLevelType w:val="hybridMultilevel"/>
     <w:tmpl w:val="0B8C5268"/>
@@ -11722,7 +11674,7 @@
     <w:abstractNumId w:val="58"/>
   </w:num>
   <w:num w:numId="4">
-    <w:abstractNumId w:val="59"/>
+    <w:abstractNumId w:val="60"/>
   </w:num>
   <w:num w:numId="5">
     <w:abstractNumId w:val="55"/>
@@ -11732,6 +11684,9 @@
   </w:num>
   <w:num w:numId="7">
     <w:abstractNumId w:val="56"/>
+  </w:num>
+  <w:num w:numId="8">
+    <w:abstractNumId w:val="59"/>
   </w:num>
   <w:numIdMacAtCleanup w:val="4"/>
 </w:numbering>
@@ -14778,7 +14733,7 @@
 </file>
 
 <file path=customXml/itemProps1.xml><?xml version="1.0" encoding="utf-8"?>
-<ds:datastoreItem xmlns:ds="http://schemas.openxmlformats.org/officeDocument/2006/customXml" ds:itemID="{5DE1EECE-E00E-4108-92E5-3A49518FE358}">
+<ds:datastoreItem xmlns:ds="http://schemas.openxmlformats.org/officeDocument/2006/customXml" ds:itemID="{1514DF0B-F34C-4820-A639-07E3BEE215B1}">
   <ds:schemaRefs>
     <ds:schemaRef ds:uri="http://schemas.openxmlformats.org/officeDocument/2006/bibliography"/>
   </ds:schemaRefs>

</xml_diff>

<commit_message>
edit locale tanggal dan format tanggal pada beberapa bab
</commit_message>
<xml_diff>
--- a/public/template/template_p1.docx
+++ b/public/template/template_p1.docx
@@ -470,8 +470,18 @@
                 <w:kern w:val="0"/>
                 <w:lang w:val="id-ID" w:eastAsia="en-US"/>
               </w:rPr>
-              <w:t xml:space="preserve">Rp  </w:t>
+              <w:t>Rp</w:t>
             </w:r>
+            <w:r>
+              <w:rPr>
+                <w:rFonts w:cs="Calibri"/>
+                <w:kern w:val="0"/>
+                <w:lang w:eastAsia="en-US"/>
+              </w:rPr>
+              <w:t xml:space="preserve"> </w:t>
+            </w:r>
+            <w:bookmarkStart w:id="0" w:name="_GoBack"/>
+            <w:bookmarkEnd w:id="0"/>
             <w:r>
               <w:rPr>
                 <w:rFonts w:cs="Calibri"/>
@@ -1746,8 +1756,6 @@
         </w:rPr>
         <w:t>${layanan}</w:t>
       </w:r>
-      <w:bookmarkStart w:id="0" w:name="_GoBack"/>
-      <w:bookmarkEnd w:id="0"/>
       <w:r>
         <w:rPr>
           <w:rFonts w:asciiTheme="minorHAnsi" w:hAnsiTheme="minorHAnsi" w:cstheme="minorHAnsi"/>
@@ -2578,16 +2586,7 @@
           <w:sz w:val="22"/>
           <w:szCs w:val="22"/>
         </w:rPr>
-        <w:t>rincianPembayaran</w:t>
-      </w:r>
-      <w:r>
-        <w:rPr>
-          <w:rFonts w:asciiTheme="minorHAnsi" w:hAnsiTheme="minorHAnsi" w:cstheme="minorHAnsi"/>
-          <w:noProof/>
-          <w:sz w:val="22"/>
-          <w:szCs w:val="22"/>
-        </w:rPr>
-        <w:t>2</w:t>
+        <w:t>rincianPembayaran2</w:t>
       </w:r>
       <w:r>
         <w:rPr>
@@ -14733,7 +14732,7 @@
 </file>
 
 <file path=customXml/itemProps1.xml><?xml version="1.0" encoding="utf-8"?>
-<ds:datastoreItem xmlns:ds="http://schemas.openxmlformats.org/officeDocument/2006/customXml" ds:itemID="{1514DF0B-F34C-4820-A639-07E3BEE215B1}">
+<ds:datastoreItem xmlns:ds="http://schemas.openxmlformats.org/officeDocument/2006/customXml" ds:itemID="{97F09E13-5268-4E68-96C9-549B94BDD3FB}">
   <ds:schemaRefs>
     <ds:schemaRef ds:uri="http://schemas.openxmlformats.org/officeDocument/2006/bibliography"/>
   </ds:schemaRefs>

</xml_diff>